<commit_message>
use case description for influencer search - added subflow
</commit_message>
<xml_diff>
--- a/Planning/FunctionalModeling/Use Case Descriptions/Influencer_Search.docx
+++ b/Planning/FunctionalModeling/Use Case Descriptions/Influencer_Search.docx
@@ -710,8 +710,6 @@
               </w:rPr>
               <w:t>:</w:t>
             </w:r>
-            <w:bookmarkStart w:id="0" w:name="_GoBack"/>
-            <w:bookmarkEnd w:id="0"/>
           </w:p>
           <w:p>
             <w:pPr>
@@ -731,7 +729,7 @@
               <w:rPr>
                 <w:sz w:val="20"/>
               </w:rPr>
-              <w:t xml:space="preserve"> </w:t>
+              <w:t xml:space="preserve"> The search engine core receives required information from marketer profile</w:t>
             </w:r>
           </w:p>
         </w:tc>
@@ -791,6 +789,12 @@
               </w:rPr>
               <w:t>No specification</w:t>
             </w:r>
+            <w:r>
+              <w:rPr>
+                <w:sz w:val="20"/>
+              </w:rPr>
+              <w:t xml:space="preserve"> has been made for a marketer or product</w:t>
+            </w:r>
           </w:p>
           <w:p>
             <w:pPr>
@@ -813,6 +817,8 @@
               </w:rPr>
               <w:t>No matching influencer</w:t>
             </w:r>
+            <w:bookmarkStart w:id="0" w:name="_GoBack"/>
+            <w:bookmarkEnd w:id="0"/>
           </w:p>
           <w:p>
             <w:pPr>

</xml_diff>

<commit_message>
use case description for influencer search - edited the structure
</commit_message>
<xml_diff>
--- a/Planning/FunctionalModeling/Use Case Descriptions/Influencer_Search.docx
+++ b/Planning/FunctionalModeling/Use Case Descriptions/Influencer_Search.docx
@@ -5,8 +5,15 @@
     <w:p>
       <w:pPr>
         <w:pStyle w:val="Title"/>
+        <w:jc w:val="center"/>
+        <w:rPr>
+          <w:rFonts w:ascii="Dubai Medium" w:hAnsi="Dubai Medium" w:cs="Dubai Medium"/>
+        </w:rPr>
       </w:pPr>
       <w:r>
+        <w:rPr>
+          <w:rFonts w:ascii="Dubai Medium" w:hAnsi="Dubai Medium" w:cs="Dubai Medium"/>
+        </w:rPr>
         <w:t>Influencer Search</w:t>
       </w:r>
     </w:p>
@@ -50,24 +57,35 @@
           <w:p>
             <w:pPr>
               <w:rPr>
-                <w:sz w:val="20"/>
-              </w:rPr>
-            </w:pPr>
-            <w:r>
-              <w:rPr>
-                <w:sz w:val="20"/>
-              </w:rPr>
-              <w:t>Use Case Name:</w:t>
-            </w:r>
-            <w:r>
-              <w:rPr>
-                <w:sz w:val="20"/>
+                <w:szCs w:val="24"/>
+              </w:rPr>
+            </w:pPr>
+            <w:r>
+              <w:rPr>
+                <w:b/>
+                <w:bCs/>
+                <w:color w:val="365F91" w:themeColor="accent1" w:themeShade="BF"/>
+                <w:szCs w:val="24"/>
+              </w:rPr>
+              <w:t>Use Case Name</w:t>
+            </w:r>
+            <w:r>
+              <w:rPr>
+                <w:color w:val="365F91" w:themeColor="accent1" w:themeShade="BF"/>
+                <w:szCs w:val="24"/>
+              </w:rPr>
+              <w:t>:</w:t>
+            </w:r>
+            <w:r>
+              <w:rPr>
+                <w:color w:val="365F91" w:themeColor="accent1" w:themeShade="BF"/>
+                <w:szCs w:val="24"/>
               </w:rPr>
               <w:tab/>
             </w:r>
             <w:r>
               <w:rPr>
-                <w:sz w:val="20"/>
+                <w:szCs w:val="24"/>
               </w:rPr>
               <w:t>Influencer Search</w:t>
             </w:r>
@@ -76,7 +94,7 @@
             <w:pPr>
               <w:rPr>
                 <w:rFonts w:ascii="Brush Script MT" w:hAnsi="Brush Script MT"/>
-                <w:sz w:val="20"/>
+                <w:szCs w:val="24"/>
               </w:rPr>
             </w:pPr>
           </w:p>
@@ -93,21 +111,29 @@
             <w:shd w:val="clear" w:color="auto" w:fill="auto"/>
           </w:tcPr>
           <w:p>
-            <w:r>
-              <w:rPr>
-                <w:sz w:val="20"/>
+            <w:pPr>
+              <w:rPr>
+                <w:szCs w:val="24"/>
+              </w:rPr>
+            </w:pPr>
+            <w:r>
+              <w:rPr>
+                <w:b/>
+                <w:bCs/>
+                <w:color w:val="365F91" w:themeColor="accent1" w:themeShade="BF"/>
+                <w:szCs w:val="24"/>
               </w:rPr>
               <w:t>ID:</w:t>
             </w:r>
             <w:r>
               <w:rPr>
-                <w:sz w:val="20"/>
+                <w:szCs w:val="24"/>
               </w:rPr>
               <w:tab/>
             </w:r>
             <w:r>
               <w:rPr>
-                <w:sz w:val="20"/>
+                <w:szCs w:val="24"/>
               </w:rPr>
               <w:t>1</w:t>
             </w:r>
@@ -128,19 +154,35 @@
             <w:pPr>
               <w:rPr>
                 <w:rFonts w:ascii="Brush Script MT" w:hAnsi="Brush Script MT"/>
-                <w:sz w:val="20"/>
-              </w:rPr>
-            </w:pPr>
-            <w:r>
-              <w:rPr>
-                <w:sz w:val="20"/>
-              </w:rPr>
-              <w:t>Importance Level: Medium</w:t>
+                <w:szCs w:val="24"/>
+              </w:rPr>
+            </w:pPr>
+            <w:r>
+              <w:rPr>
+                <w:b/>
+                <w:bCs/>
+                <w:color w:val="365F91" w:themeColor="accent1" w:themeShade="BF"/>
+                <w:szCs w:val="24"/>
+              </w:rPr>
+              <w:t>Importance Level:</w:t>
+            </w:r>
+            <w:r>
+              <w:rPr>
+                <w:color w:val="365F91" w:themeColor="accent1" w:themeShade="BF"/>
+                <w:szCs w:val="24"/>
+              </w:rPr>
+              <w:t xml:space="preserve"> </w:t>
+            </w:r>
+            <w:r>
+              <w:rPr>
+                <w:szCs w:val="24"/>
+              </w:rPr>
+              <w:t>Medium</w:t>
             </w:r>
             <w:r>
               <w:rPr>
                 <w:rFonts w:ascii="Brush Script MT" w:hAnsi="Brush Script MT"/>
-                <w:sz w:val="20"/>
+                <w:szCs w:val="24"/>
               </w:rPr>
               <w:t xml:space="preserve"> </w:t>
             </w:r>
@@ -163,21 +205,29 @@
             <w:shd w:val="clear" w:color="auto" w:fill="auto"/>
           </w:tcPr>
           <w:p>
-            <w:r>
-              <w:rPr>
-                <w:sz w:val="20"/>
+            <w:pPr>
+              <w:rPr>
+                <w:szCs w:val="24"/>
+              </w:rPr>
+            </w:pPr>
+            <w:r>
+              <w:rPr>
+                <w:b/>
+                <w:bCs/>
+                <w:color w:val="365F91" w:themeColor="accent1" w:themeShade="BF"/>
+                <w:szCs w:val="24"/>
               </w:rPr>
               <w:t>Primary Actor:</w:t>
             </w:r>
             <w:r>
               <w:rPr>
-                <w:sz w:val="20"/>
+                <w:szCs w:val="24"/>
               </w:rPr>
               <w:tab/>
             </w:r>
             <w:r>
               <w:rPr>
-                <w:sz w:val="20"/>
+                <w:szCs w:val="24"/>
               </w:rPr>
               <w:t>Marketer</w:t>
             </w:r>
@@ -185,7 +235,7 @@
           <w:p>
             <w:pPr>
               <w:rPr>
-                <w:sz w:val="20"/>
+                <w:szCs w:val="24"/>
               </w:rPr>
             </w:pPr>
           </w:p>
@@ -203,15 +253,36 @@
             <w:shd w:val="clear" w:color="auto" w:fill="auto"/>
           </w:tcPr>
           <w:p>
-            <w:r>
-              <w:rPr>
-                <w:sz w:val="20"/>
-              </w:rPr>
-              <w:t>Use Case Type: Detail, Essential</w:t>
-            </w:r>
-            <w:r>
-              <w:rPr>
-                <w:sz w:val="20"/>
+            <w:pPr>
+              <w:rPr>
+                <w:szCs w:val="24"/>
+              </w:rPr>
+            </w:pPr>
+            <w:r>
+              <w:rPr>
+                <w:b/>
+                <w:bCs/>
+                <w:color w:val="365F91" w:themeColor="accent1" w:themeShade="BF"/>
+                <w:szCs w:val="24"/>
+              </w:rPr>
+              <w:t>Use Case Type:</w:t>
+            </w:r>
+            <w:r>
+              <w:rPr>
+                <w:color w:val="365F91" w:themeColor="accent1" w:themeShade="BF"/>
+                <w:szCs w:val="24"/>
+              </w:rPr>
+              <w:t xml:space="preserve"> </w:t>
+            </w:r>
+            <w:r>
+              <w:rPr>
+                <w:szCs w:val="24"/>
+              </w:rPr>
+              <w:t>Detail, Essential</w:t>
+            </w:r>
+            <w:r>
+              <w:rPr>
+                <w:szCs w:val="24"/>
               </w:rPr>
               <w:tab/>
             </w:r>
@@ -238,26 +309,38 @@
             <w:pPr>
               <w:rPr>
                 <w:rFonts w:ascii="Brush Script MT" w:hAnsi="Brush Script MT"/>
-                <w:sz w:val="20"/>
-              </w:rPr>
-            </w:pPr>
-            <w:r>
-              <w:rPr>
-                <w:sz w:val="20"/>
+                <w:b/>
+                <w:bCs/>
+                <w:color w:val="365F91" w:themeColor="accent1" w:themeShade="BF"/>
+                <w:szCs w:val="24"/>
+              </w:rPr>
+            </w:pPr>
+            <w:r>
+              <w:rPr>
+                <w:b/>
+                <w:bCs/>
+                <w:color w:val="365F91" w:themeColor="accent1" w:themeShade="BF"/>
+                <w:szCs w:val="24"/>
               </w:rPr>
               <w:t>Stakeholders and Interests:</w:t>
             </w:r>
             <w:r>
               <w:rPr>
                 <w:rFonts w:ascii="Brush Script MT" w:hAnsi="Brush Script MT"/>
-                <w:sz w:val="20"/>
+                <w:b/>
+                <w:bCs/>
+                <w:color w:val="365F91" w:themeColor="accent1" w:themeShade="BF"/>
+                <w:szCs w:val="24"/>
               </w:rPr>
               <w:t xml:space="preserve"> </w:t>
             </w:r>
             <w:r>
               <w:rPr>
                 <w:rFonts w:ascii="Brush Script MT" w:hAnsi="Brush Script MT"/>
-                <w:sz w:val="20"/>
+                <w:b/>
+                <w:bCs/>
+                <w:color w:val="365F91" w:themeColor="accent1" w:themeShade="BF"/>
+                <w:szCs w:val="24"/>
               </w:rPr>
               <w:tab/>
             </w:r>
@@ -265,36 +348,36 @@
           <w:p>
             <w:pPr>
               <w:rPr>
-                <w:sz w:val="20"/>
-              </w:rPr>
-            </w:pPr>
-            <w:r>
-              <w:rPr>
-                <w:sz w:val="20"/>
+                <w:szCs w:val="24"/>
+              </w:rPr>
+            </w:pPr>
+            <w:r>
+              <w:rPr>
+                <w:szCs w:val="24"/>
               </w:rPr>
               <w:t xml:space="preserve"> </w:t>
             </w:r>
             <w:r>
               <w:rPr>
-                <w:sz w:val="20"/>
+                <w:szCs w:val="24"/>
               </w:rPr>
               <w:tab/>
             </w:r>
             <w:r>
               <w:rPr>
-                <w:sz w:val="20"/>
+                <w:szCs w:val="24"/>
               </w:rPr>
               <w:t>Marketer</w:t>
             </w:r>
             <w:r>
               <w:rPr>
-                <w:sz w:val="20"/>
+                <w:szCs w:val="24"/>
               </w:rPr>
               <w:t xml:space="preserve"> – </w:t>
             </w:r>
             <w:r>
               <w:rPr>
-                <w:sz w:val="20"/>
+                <w:szCs w:val="24"/>
               </w:rPr>
               <w:t>Looking for an appropriate influencer that will help promoting their product</w:t>
             </w:r>
@@ -302,7 +385,7 @@
           <w:p>
             <w:pPr>
               <w:rPr>
-                <w:sz w:val="20"/>
+                <w:szCs w:val="24"/>
               </w:rPr>
             </w:pPr>
           </w:p>
@@ -327,22 +410,28 @@
           <w:p>
             <w:pPr>
               <w:ind w:left="2172" w:hanging="2172"/>
-            </w:pPr>
-            <w:r>
-              <w:rPr>
-                <w:sz w:val="20"/>
-              </w:rPr>
-              <w:t xml:space="preserve">Brief </w:t>
-            </w:r>
-            <w:r>
-              <w:rPr>
-                <w:sz w:val="20"/>
-              </w:rPr>
-              <w:t>Description:</w:t>
-            </w:r>
-            <w:r>
-              <w:rPr>
-                <w:sz w:val="20"/>
+              <w:rPr>
+                <w:b/>
+                <w:bCs/>
+                <w:color w:val="365F91" w:themeColor="accent1" w:themeShade="BF"/>
+                <w:szCs w:val="24"/>
+              </w:rPr>
+            </w:pPr>
+            <w:r>
+              <w:rPr>
+                <w:b/>
+                <w:bCs/>
+                <w:color w:val="365F91" w:themeColor="accent1" w:themeShade="BF"/>
+                <w:szCs w:val="24"/>
+              </w:rPr>
+              <w:t>Brief Description:</w:t>
+            </w:r>
+            <w:r>
+              <w:rPr>
+                <w:b/>
+                <w:bCs/>
+                <w:color w:val="365F91" w:themeColor="accent1" w:themeShade="BF"/>
+                <w:szCs w:val="24"/>
               </w:rPr>
               <w:tab/>
             </w:r>
@@ -351,18 +440,18 @@
             <w:pPr>
               <w:ind w:left="2172" w:hanging="2172"/>
               <w:rPr>
-                <w:sz w:val="20"/>
-              </w:rPr>
-            </w:pPr>
-            <w:r>
-              <w:rPr>
-                <w:sz w:val="20"/>
+                <w:szCs w:val="24"/>
+              </w:rPr>
+            </w:pPr>
+            <w:r>
+              <w:rPr>
+                <w:szCs w:val="24"/>
               </w:rPr>
               <w:t xml:space="preserve">              </w:t>
             </w:r>
             <w:r>
               <w:rPr>
-                <w:sz w:val="20"/>
+                <w:szCs w:val="24"/>
               </w:rPr>
               <w:t>Marketer will ask for an influencer which matches the most with their target audience</w:t>
             </w:r>
@@ -388,10 +477,19 @@
           <w:p>
             <w:pPr>
               <w:ind w:left="864" w:hanging="864"/>
-            </w:pPr>
-            <w:r>
-              <w:rPr>
-                <w:sz w:val="20"/>
+              <w:rPr>
+                <w:b/>
+                <w:bCs/>
+                <w:color w:val="365F91" w:themeColor="accent1" w:themeShade="BF"/>
+                <w:szCs w:val="24"/>
+              </w:rPr>
+            </w:pPr>
+            <w:r>
+              <w:rPr>
+                <w:b/>
+                <w:bCs/>
+                <w:color w:val="365F91" w:themeColor="accent1" w:themeShade="BF"/>
+                <w:szCs w:val="24"/>
               </w:rPr>
               <w:t>Trigger:</w:t>
             </w:r>
@@ -400,35 +498,51 @@
             <w:pPr>
               <w:ind w:left="864" w:hanging="864"/>
               <w:rPr>
-                <w:sz w:val="20"/>
-              </w:rPr>
-            </w:pPr>
-            <w:r>
-              <w:rPr>
-                <w:sz w:val="20"/>
+                <w:szCs w:val="24"/>
+              </w:rPr>
+            </w:pPr>
+            <w:r>
+              <w:rPr>
+                <w:szCs w:val="24"/>
               </w:rPr>
               <w:t xml:space="preserve">            Marketer asks for a matching influencer</w:t>
             </w:r>
           </w:p>
           <w:p>
-            <w:r>
-              <w:rPr>
-                <w:sz w:val="20"/>
+            <w:pPr>
+              <w:rPr>
+                <w:b/>
+                <w:bCs/>
+                <w:color w:val="365F91" w:themeColor="accent1" w:themeShade="BF"/>
+                <w:szCs w:val="24"/>
+              </w:rPr>
+            </w:pPr>
+            <w:r>
+              <w:rPr>
+                <w:b/>
+                <w:bCs/>
+                <w:color w:val="365F91" w:themeColor="accent1" w:themeShade="BF"/>
+                <w:szCs w:val="24"/>
               </w:rPr>
               <w:t xml:space="preserve">Type: </w:t>
             </w:r>
           </w:p>
           <w:p>
-            <w:r>
-              <w:rPr>
-                <w:sz w:val="20"/>
+            <w:pPr>
+              <w:rPr>
+                <w:szCs w:val="24"/>
+              </w:rPr>
+            </w:pPr>
+            <w:r>
+              <w:rPr>
+                <w:szCs w:val="24"/>
               </w:rPr>
               <w:tab/>
               <w:t>External</w:t>
             </w:r>
             <w:r>
               <w:rPr>
-                <w:sz w:val="20"/>
+                <w:szCs w:val="24"/>
               </w:rPr>
               <w:tab/>
             </w:r>
@@ -454,12 +568,19 @@
           <w:p>
             <w:pPr>
               <w:rPr>
-                <w:sz w:val="20"/>
-              </w:rPr>
-            </w:pPr>
-            <w:r>
-              <w:rPr>
-                <w:sz w:val="20"/>
+                <w:b/>
+                <w:bCs/>
+                <w:color w:val="365F91" w:themeColor="accent1" w:themeShade="BF"/>
+                <w:szCs w:val="24"/>
+              </w:rPr>
+            </w:pPr>
+            <w:bookmarkStart w:id="0" w:name="_GoBack"/>
+            <w:r>
+              <w:rPr>
+                <w:b/>
+                <w:bCs/>
+                <w:color w:val="365F91" w:themeColor="accent1" w:themeShade="BF"/>
+                <w:szCs w:val="24"/>
               </w:rPr>
               <w:t>Relationships:</w:t>
             </w:r>
@@ -470,23 +591,39 @@
                 <w:tab w:val="left" w:pos="732"/>
               </w:tabs>
               <w:ind w:left="2172" w:hanging="2172"/>
-            </w:pPr>
-            <w:r>
-              <w:rPr>
-                <w:sz w:val="20"/>
+              <w:rPr>
+                <w:szCs w:val="24"/>
+              </w:rPr>
+            </w:pPr>
+            <w:r>
+              <w:rPr>
+                <w:szCs w:val="24"/>
               </w:rPr>
               <w:tab/>
-              <w:t>Association:</w:t>
-            </w:r>
-            <w:r>
-              <w:rPr>
-                <w:sz w:val="20"/>
+            </w:r>
+            <w:r>
+              <w:rPr>
+                <w:b/>
+                <w:bCs/>
+                <w:szCs w:val="24"/>
+              </w:rPr>
+              <w:t>Association</w:t>
+            </w:r>
+            <w:r>
+              <w:rPr>
+                <w:szCs w:val="24"/>
+              </w:rPr>
+              <w:t>:</w:t>
+            </w:r>
+            <w:r>
+              <w:rPr>
+                <w:szCs w:val="24"/>
               </w:rPr>
               <w:tab/>
             </w:r>
             <w:r>
               <w:rPr>
-                <w:sz w:val="20"/>
+                <w:szCs w:val="24"/>
               </w:rPr>
               <w:t>Marketer</w:t>
             </w:r>
@@ -498,25 +635,38 @@
               </w:tabs>
               <w:ind w:left="2172" w:hanging="2172"/>
               <w:rPr>
-                <w:sz w:val="20"/>
-              </w:rPr>
-            </w:pPr>
-            <w:r>
-              <w:rPr>
-                <w:sz w:val="20"/>
+                <w:szCs w:val="24"/>
+              </w:rPr>
+            </w:pPr>
+            <w:r>
+              <w:rPr>
+                <w:szCs w:val="24"/>
               </w:rPr>
               <w:tab/>
-              <w:t>Include:</w:t>
-            </w:r>
-            <w:r>
-              <w:rPr>
-                <w:sz w:val="20"/>
+            </w:r>
+            <w:r>
+              <w:rPr>
+                <w:b/>
+                <w:bCs/>
+                <w:szCs w:val="24"/>
+              </w:rPr>
+              <w:t>Include</w:t>
+            </w:r>
+            <w:r>
+              <w:rPr>
+                <w:szCs w:val="24"/>
+              </w:rPr>
+              <w:t>:</w:t>
+            </w:r>
+            <w:r>
+              <w:rPr>
+                <w:szCs w:val="24"/>
               </w:rPr>
               <w:tab/>
             </w:r>
             <w:r>
               <w:rPr>
-                <w:sz w:val="20"/>
+                <w:szCs w:val="24"/>
               </w:rPr>
               <w:tab/>
             </w:r>
@@ -528,19 +678,32 @@
               </w:tabs>
               <w:ind w:left="2172" w:hanging="2172"/>
               <w:rPr>
-                <w:sz w:val="20"/>
-              </w:rPr>
-            </w:pPr>
-            <w:r>
-              <w:rPr>
-                <w:sz w:val="20"/>
+                <w:szCs w:val="24"/>
+              </w:rPr>
+            </w:pPr>
+            <w:r>
+              <w:rPr>
+                <w:szCs w:val="24"/>
               </w:rPr>
               <w:tab/>
-              <w:t>Extend:</w:t>
-            </w:r>
-            <w:r>
-              <w:rPr>
-                <w:sz w:val="20"/>
+            </w:r>
+            <w:r>
+              <w:rPr>
+                <w:b/>
+                <w:bCs/>
+                <w:szCs w:val="24"/>
+              </w:rPr>
+              <w:t>Extend</w:t>
+            </w:r>
+            <w:r>
+              <w:rPr>
+                <w:szCs w:val="24"/>
+              </w:rPr>
+              <w:t>:</w:t>
+            </w:r>
+            <w:r>
+              <w:rPr>
+                <w:szCs w:val="24"/>
               </w:rPr>
               <w:tab/>
             </w:r>
@@ -551,23 +714,40 @@
                 <w:tab w:val="left" w:pos="732"/>
               </w:tabs>
               <w:ind w:left="2172" w:hanging="2172"/>
-            </w:pPr>
-            <w:r>
-              <w:rPr>
-                <w:sz w:val="20"/>
+              <w:rPr>
+                <w:szCs w:val="24"/>
+              </w:rPr>
+            </w:pPr>
+            <w:r>
+              <w:rPr>
+                <w:szCs w:val="24"/>
               </w:rPr>
               <w:tab/>
-              <w:t xml:space="preserve">Generalization: </w:t>
-            </w:r>
-            <w:r>
-              <w:rPr>
-                <w:sz w:val="20"/>
+            </w:r>
+            <w:r>
+              <w:rPr>
+                <w:b/>
+                <w:bCs/>
+                <w:szCs w:val="24"/>
+              </w:rPr>
+              <w:t>Generalization</w:t>
+            </w:r>
+            <w:r>
+              <w:rPr>
+                <w:szCs w:val="24"/>
+              </w:rPr>
+              <w:t xml:space="preserve">: </w:t>
+            </w:r>
+            <w:r>
+              <w:rPr>
+                <w:szCs w:val="24"/>
               </w:rPr>
               <w:tab/>
             </w:r>
           </w:p>
         </w:tc>
       </w:tr>
+      <w:bookmarkEnd w:id="0"/>
       <w:tr>
         <w:trPr>
           <w:trHeight w:val="732"/>
@@ -592,12 +772,18 @@
                 <w:tab w:val="left" w:pos="1452"/>
               </w:tabs>
               <w:rPr>
-                <w:sz w:val="20"/>
-              </w:rPr>
-            </w:pPr>
-            <w:r>
-              <w:rPr>
-                <w:sz w:val="20"/>
+                <w:b/>
+                <w:bCs/>
+                <w:color w:val="365F91" w:themeColor="accent1" w:themeShade="BF"/>
+                <w:szCs w:val="24"/>
+              </w:rPr>
+            </w:pPr>
+            <w:r>
+              <w:rPr>
+                <w:b/>
+                <w:bCs/>
+                <w:color w:val="365F91" w:themeColor="accent1" w:themeShade="BF"/>
+                <w:szCs w:val="24"/>
               </w:rPr>
               <w:t>Normal Flow of Events:</w:t>
             </w:r>
@@ -614,12 +800,12 @@
                 <w:tab w:val="left" w:pos="1452"/>
               </w:tabs>
               <w:rPr>
-                <w:sz w:val="20"/>
-              </w:rPr>
-            </w:pPr>
-            <w:r>
-              <w:rPr>
-                <w:sz w:val="20"/>
+                <w:szCs w:val="24"/>
+              </w:rPr>
+            </w:pPr>
+            <w:r>
+              <w:rPr>
+                <w:szCs w:val="24"/>
               </w:rPr>
               <w:t>Marketer has already specified some interests and details concerning the target product</w:t>
             </w:r>
@@ -636,12 +822,12 @@
                 <w:tab w:val="left" w:pos="1452"/>
               </w:tabs>
               <w:rPr>
-                <w:sz w:val="20"/>
-              </w:rPr>
-            </w:pPr>
-            <w:r>
-              <w:rPr>
-                <w:sz w:val="20"/>
+                <w:szCs w:val="24"/>
+              </w:rPr>
+            </w:pPr>
+            <w:r>
+              <w:rPr>
+                <w:szCs w:val="24"/>
               </w:rPr>
               <w:t>The marketer enters the section where he/she asks for a matching influencer</w:t>
             </w:r>
@@ -658,20 +844,42 @@
                 <w:tab w:val="left" w:pos="1452"/>
               </w:tabs>
               <w:rPr>
-                <w:sz w:val="20"/>
-              </w:rPr>
-            </w:pPr>
-            <w:r>
-              <w:rPr>
-                <w:sz w:val="20"/>
+                <w:szCs w:val="24"/>
+              </w:rPr>
+            </w:pPr>
+            <w:r>
+              <w:rPr>
+                <w:szCs w:val="24"/>
               </w:rPr>
               <w:t>She/he</w:t>
             </w:r>
             <w:r>
               <w:rPr>
-                <w:sz w:val="20"/>
+                <w:szCs w:val="24"/>
               </w:rPr>
               <w:t xml:space="preserve"> presses the search button</w:t>
+            </w:r>
+          </w:p>
+          <w:p>
+            <w:pPr>
+              <w:numPr>
+                <w:ilvl w:val="0"/>
+                <w:numId w:val="1"/>
+              </w:numPr>
+              <w:tabs>
+                <w:tab w:val="left" w:pos="732"/>
+                <w:tab w:val="left" w:pos="1092"/>
+                <w:tab w:val="left" w:pos="1452"/>
+              </w:tabs>
+              <w:rPr>
+                <w:szCs w:val="24"/>
+              </w:rPr>
+            </w:pPr>
+            <w:r>
+              <w:rPr>
+                <w:szCs w:val="24"/>
+              </w:rPr>
+              <w:t>She/he receives the information about the matching influencers</w:t>
             </w:r>
           </w:p>
         </w:tc>
@@ -695,18 +903,27 @@
           <w:p>
             <w:pPr>
               <w:rPr>
-                <w:sz w:val="20"/>
-              </w:rPr>
-            </w:pPr>
-            <w:r>
-              <w:rPr>
-                <w:sz w:val="20"/>
+                <w:b/>
+                <w:bCs/>
+                <w:color w:val="365F91" w:themeColor="accent1" w:themeShade="BF"/>
+                <w:szCs w:val="24"/>
+              </w:rPr>
+            </w:pPr>
+            <w:r>
+              <w:rPr>
+                <w:b/>
+                <w:bCs/>
+                <w:color w:val="365F91" w:themeColor="accent1" w:themeShade="BF"/>
+                <w:szCs w:val="24"/>
               </w:rPr>
               <w:t>Sub Flows</w:t>
             </w:r>
             <w:r>
               <w:rPr>
-                <w:sz w:val="20"/>
+                <w:b/>
+                <w:bCs/>
+                <w:color w:val="365F91" w:themeColor="accent1" w:themeShade="BF"/>
+                <w:szCs w:val="24"/>
               </w:rPr>
               <w:t>:</w:t>
             </w:r>
@@ -722,12 +939,12 @@
               </w:tabs>
               <w:ind w:left="732" w:hanging="360"/>
               <w:rPr>
-                <w:sz w:val="20"/>
-              </w:rPr>
-            </w:pPr>
-            <w:r>
-              <w:rPr>
-                <w:sz w:val="20"/>
+                <w:szCs w:val="24"/>
+              </w:rPr>
+            </w:pPr>
+            <w:r>
+              <w:rPr>
+                <w:szCs w:val="24"/>
               </w:rPr>
               <w:t xml:space="preserve"> The search engine core receives required information from marketer profile</w:t>
             </w:r>
@@ -758,12 +975,18 @@
               </w:tabs>
               <w:ind w:left="1452" w:hanging="1452"/>
               <w:rPr>
-                <w:sz w:val="20"/>
-              </w:rPr>
-            </w:pPr>
-            <w:r>
-              <w:rPr>
-                <w:sz w:val="20"/>
+                <w:b/>
+                <w:bCs/>
+                <w:color w:val="365F91" w:themeColor="accent1" w:themeShade="BF"/>
+                <w:szCs w:val="24"/>
+              </w:rPr>
+            </w:pPr>
+            <w:r>
+              <w:rPr>
+                <w:b/>
+                <w:bCs/>
+                <w:color w:val="365F91" w:themeColor="accent1" w:themeShade="BF"/>
+                <w:szCs w:val="24"/>
               </w:rPr>
               <w:t>Alternate/Exceptional Flows:</w:t>
             </w:r>
@@ -775,23 +998,39 @@
                 <w:tab w:val="left" w:pos="1452"/>
               </w:tabs>
               <w:ind w:left="1452" w:hanging="1452"/>
-            </w:pPr>
-            <w:r>
-              <w:rPr>
-                <w:sz w:val="20"/>
+              <w:rPr>
+                <w:szCs w:val="24"/>
+              </w:rPr>
+            </w:pPr>
+            <w:r>
+              <w:rPr>
+                <w:szCs w:val="24"/>
               </w:rPr>
               <w:tab/>
-              <w:t xml:space="preserve">F, 2a1. </w:t>
-            </w:r>
-            <w:r>
-              <w:rPr>
-                <w:sz w:val="20"/>
+            </w:r>
+            <w:r>
+              <w:rPr>
+                <w:b/>
+                <w:bCs/>
+                <w:szCs w:val="24"/>
+              </w:rPr>
+              <w:t>F, 2a1</w:t>
+            </w:r>
+            <w:r>
+              <w:rPr>
+                <w:szCs w:val="24"/>
+              </w:rPr>
+              <w:t xml:space="preserve">. </w:t>
+            </w:r>
+            <w:r>
+              <w:rPr>
+                <w:szCs w:val="24"/>
               </w:rPr>
               <w:t>No specification</w:t>
             </w:r>
             <w:r>
               <w:rPr>
-                <w:sz w:val="20"/>
+                <w:szCs w:val="24"/>
               </w:rPr>
               <w:t xml:space="preserve"> has been made for a marketer or product</w:t>
             </w:r>
@@ -803,22 +1042,31 @@
                 <w:tab w:val="left" w:pos="1452"/>
               </w:tabs>
               <w:ind w:left="1452" w:hanging="1452"/>
-            </w:pPr>
-            <w:r>
-              <w:rPr>
-                <w:sz w:val="20"/>
+              <w:rPr>
+                <w:szCs w:val="24"/>
+              </w:rPr>
+            </w:pPr>
+            <w:r>
+              <w:rPr>
+                <w:b/>
+                <w:bCs/>
+                <w:szCs w:val="24"/>
               </w:rPr>
               <w:tab/>
-              <w:t xml:space="preserve">F, 3a1. </w:t>
-            </w:r>
-            <w:r>
-              <w:rPr>
-                <w:sz w:val="20"/>
+              <w:t>F, 3a1</w:t>
+            </w:r>
+            <w:r>
+              <w:rPr>
+                <w:szCs w:val="24"/>
+              </w:rPr>
+              <w:t xml:space="preserve">. </w:t>
+            </w:r>
+            <w:r>
+              <w:rPr>
+                <w:szCs w:val="24"/>
               </w:rPr>
               <w:t>No matching influencer</w:t>
             </w:r>
-            <w:bookmarkStart w:id="0" w:name="_GoBack"/>
-            <w:bookmarkEnd w:id="0"/>
           </w:p>
           <w:p>
             <w:pPr>
@@ -827,17 +1075,28 @@
                 <w:tab w:val="left" w:pos="1452"/>
               </w:tabs>
               <w:ind w:left="1452" w:hanging="1452"/>
-            </w:pPr>
-            <w:r>
-              <w:rPr>
-                <w:sz w:val="20"/>
+              <w:rPr>
+                <w:szCs w:val="24"/>
+              </w:rPr>
+            </w:pPr>
+            <w:r>
+              <w:rPr>
+                <w:b/>
+                <w:bCs/>
+                <w:szCs w:val="24"/>
               </w:rPr>
               <w:tab/>
-              <w:t xml:space="preserve">F, 4a1. </w:t>
-            </w:r>
-            <w:r>
-              <w:rPr>
-                <w:sz w:val="20"/>
+              <w:t>F, 4a1</w:t>
+            </w:r>
+            <w:r>
+              <w:rPr>
+                <w:szCs w:val="24"/>
+              </w:rPr>
+              <w:t xml:space="preserve">. </w:t>
+            </w:r>
+            <w:r>
+              <w:rPr>
+                <w:szCs w:val="24"/>
               </w:rPr>
               <w:t xml:space="preserve">Not enough balance for searching </w:t>
             </w:r>
@@ -845,8 +1104,20 @@
         </w:tc>
       </w:tr>
     </w:tbl>
-    <w:p/>
-    <w:p/>
+    <w:p>
+      <w:pPr>
+        <w:rPr>
+          <w:szCs w:val="24"/>
+        </w:rPr>
+      </w:pPr>
+    </w:p>
+    <w:p>
+      <w:pPr>
+        <w:rPr>
+          <w:szCs w:val="24"/>
+        </w:rPr>
+      </w:pPr>
+    </w:p>
     <w:sectPr>
       <w:pgSz w:w="12240" w:h="15840"/>
       <w:pgMar w:top="1440" w:right="1800" w:bottom="1440" w:left="1800" w:header="0" w:footer="0" w:gutter="0"/>
@@ -958,7 +1229,7 @@
   <w:abstractNum w:abstractNumId="1" w15:restartNumberingAfterBreak="0">
     <w:nsid w:val="2A8F6BEC"/>
     <w:multiLevelType w:val="multilevel"/>
-    <w:tmpl w:val="F07C451A"/>
+    <w:tmpl w:val="9D2653EE"/>
     <w:lvl w:ilvl="0">
       <w:start w:val="1"/>
       <w:numFmt w:val="decimal"/>
@@ -967,6 +1238,10 @@
       <w:pPr>
         <w:ind w:left="720" w:hanging="360"/>
       </w:pPr>
+      <w:rPr>
+        <w:b/>
+        <w:bCs/>
+      </w:rPr>
     </w:lvl>
     <w:lvl w:ilvl="1">
       <w:start w:val="1"/>
@@ -1044,7 +1319,7 @@
   <w:abstractNum w:abstractNumId="2" w15:restartNumberingAfterBreak="0">
     <w:nsid w:val="342E09F7"/>
     <w:multiLevelType w:val="multilevel"/>
-    <w:tmpl w:val="D4E60DFE"/>
+    <w:tmpl w:val="55200BA6"/>
     <w:lvl w:ilvl="0">
       <w:start w:val="1"/>
       <w:numFmt w:val="decimal"/>
@@ -1058,7 +1333,8 @@
         <w:bCs/>
         <w:i w:val="0"/>
         <w:iCs w:val="0"/>
-        <w:sz w:val="20"/>
+        <w:sz w:val="24"/>
+        <w:szCs w:val="24"/>
       </w:rPr>
     </w:lvl>
     <w:lvl w:ilvl="1">
@@ -1428,11 +1704,6 @@
     <w:lsdException w:name="Book Title" w:uiPriority="33" w:qFormat="1"/>
     <w:lsdException w:name="Bibliography" w:semiHidden="1" w:uiPriority="37" w:unhideWhenUsed="1"/>
     <w:lsdException w:name="TOC Heading" w:semiHidden="1" w:uiPriority="39" w:unhideWhenUsed="1" w:qFormat="1"/>
-    <w:lsdException w:name="Plain Table 5" w:semiHidden="1" w:unhideWhenUsed="1"/>
-    <w:lsdException w:name="Grid Table Light" w:semiHidden="1" w:unhideWhenUsed="1"/>
-    <w:lsdException w:name="Grid Table 1 Light" w:semiHidden="1" w:unhideWhenUsed="1"/>
-    <w:lsdException w:name="Grid Table 2" w:semiHidden="1" w:unhideWhenUsed="1"/>
-    <w:lsdException w:name="Grid Table 3" w:semiHidden="1" w:unhideWhenUsed="1"/>
     <w:lsdException w:name="Grid Table 4" w:uiPriority="49"/>
     <w:lsdException w:name="Grid Table 5 Dark" w:uiPriority="50"/>
     <w:lsdException w:name="Grid Table 6 Colorful" w:uiPriority="51"/>
@@ -1562,6 +1833,7 @@
   <w:style w:type="character" w:default="1" w:styleId="DefaultParagraphFont">
     <w:name w:val="Default Paragraph Font"/>
     <w:uiPriority w:val="1"/>
+    <w:semiHidden/>
     <w:unhideWhenUsed/>
   </w:style>
   <w:style w:type="table" w:default="1" w:styleId="TableNormal">

</xml_diff>

<commit_message>
use case description for influencer search - added include
</commit_message>
<xml_diff>
--- a/Planning/FunctionalModeling/Use Case Descriptions/Influencer_Search.docx
+++ b/Planning/FunctionalModeling/Use Case Descriptions/Influencer_Search.docx
@@ -417,6 +417,7 @@
                 <w:szCs w:val="24"/>
               </w:rPr>
             </w:pPr>
+            <w:bookmarkStart w:id="0" w:name="_GoBack"/>
             <w:r>
               <w:rPr>
                 <w:b/>
@@ -458,6 +459,7 @@
           </w:p>
         </w:tc>
       </w:tr>
+      <w:bookmarkEnd w:id="0"/>
       <w:tr>
         <w:trPr>
           <w:trHeight w:val="530"/>
@@ -574,7 +576,6 @@
                 <w:szCs w:val="24"/>
               </w:rPr>
             </w:pPr>
-            <w:bookmarkStart w:id="0" w:name="_GoBack"/>
             <w:r>
               <w:rPr>
                 <w:b/>
@@ -654,21 +655,17 @@
             </w:r>
             <w:r>
               <w:rPr>
-                <w:szCs w:val="24"/>
-              </w:rPr>
-              <w:t>:</w:t>
-            </w:r>
-            <w:r>
-              <w:rPr>
-                <w:szCs w:val="24"/>
-              </w:rPr>
-              <w:tab/>
-            </w:r>
-            <w:r>
-              <w:rPr>
-                <w:szCs w:val="24"/>
-              </w:rPr>
-              <w:tab/>
+                <w:b/>
+                <w:bCs/>
+                <w:szCs w:val="24"/>
+              </w:rPr>
+              <w:t xml:space="preserve">: </w:t>
+            </w:r>
+            <w:r>
+              <w:rPr>
+                <w:szCs w:val="24"/>
+              </w:rPr>
+              <w:t>Categorizing Influencers</w:t>
             </w:r>
           </w:p>
           <w:p>
@@ -747,7 +744,6 @@
           </w:p>
         </w:tc>
       </w:tr>
-      <w:bookmarkEnd w:id="0"/>
       <w:tr>
         <w:trPr>
           <w:trHeight w:val="732"/>

</xml_diff>

<commit_message>
use case description for influencer search - final edit
</commit_message>
<xml_diff>
--- a/Planning/FunctionalModeling/Use Case Descriptions/Influencer_Search.docx
+++ b/Planning/FunctionalModeling/Use Case Descriptions/Influencer_Search.docx
@@ -417,7 +417,6 @@
                 <w:szCs w:val="24"/>
               </w:rPr>
             </w:pPr>
-            <w:bookmarkStart w:id="0" w:name="_GoBack"/>
             <w:r>
               <w:rPr>
                 <w:b/>
@@ -459,7 +458,6 @@
           </w:p>
         </w:tc>
       </w:tr>
-      <w:bookmarkEnd w:id="0"/>
       <w:tr>
         <w:trPr>
           <w:trHeight w:val="530"/>
@@ -1010,7 +1008,23 @@
                 <w:bCs/>
                 <w:szCs w:val="24"/>
               </w:rPr>
-              <w:t>F, 2a1</w:t>
+              <w:t>F,</w:t>
+            </w:r>
+            <w:r>
+              <w:rPr>
+                <w:b/>
+                <w:bCs/>
+                <w:szCs w:val="24"/>
+              </w:rPr>
+              <w:t xml:space="preserve"> </w:t>
+            </w:r>
+            <w:r>
+              <w:rPr>
+                <w:b/>
+                <w:bCs/>
+                <w:szCs w:val="24"/>
+              </w:rPr>
+              <w:t>1</w:t>
             </w:r>
             <w:r>
               <w:rPr>
@@ -1049,7 +1063,15 @@
                 <w:szCs w:val="24"/>
               </w:rPr>
               <w:tab/>
-              <w:t>F, 3a1</w:t>
+              <w:t>F,</w:t>
+            </w:r>
+            <w:r>
+              <w:rPr>
+                <w:b/>
+                <w:bCs/>
+                <w:szCs w:val="24"/>
+              </w:rPr>
+              <w:t xml:space="preserve"> 2</w:t>
             </w:r>
             <w:r>
               <w:rPr>
@@ -1082,8 +1104,18 @@
                 <w:szCs w:val="24"/>
               </w:rPr>
               <w:tab/>
-              <w:t>F, 4a1</w:t>
-            </w:r>
+              <w:t xml:space="preserve">F, </w:t>
+            </w:r>
+            <w:r>
+              <w:rPr>
+                <w:b/>
+                <w:bCs/>
+                <w:szCs w:val="24"/>
+              </w:rPr>
+              <w:t>3</w:t>
+            </w:r>
+            <w:bookmarkStart w:id="0" w:name="_GoBack"/>
+            <w:bookmarkEnd w:id="0"/>
             <w:r>
               <w:rPr>
                 <w:szCs w:val="24"/>

</xml_diff>